<commit_message>
Adding general abstract, impact statement, outline + other miscellaneous changes :pencil2:
</commit_message>
<xml_diff>
--- a/Thesis_docs/GeneralAbstract_ImpactStatement_Outline_GeneralIntroduction.docx
+++ b/Thesis_docs/GeneralAbstract_ImpactStatement_Outline_GeneralIntroduction.docx
@@ -1,6 +1,6 @@
 
 <file path=word/document.xml><?xml version="1.0" encoding="utf-8"?>
-<w:document xmlns:wpc="http://schemas.microsoft.com/office/word/2010/wordprocessingCanvas" xmlns:cx="http://schemas.microsoft.com/office/drawing/2014/chartex" xmlns:cx1="http://schemas.microsoft.com/office/drawing/2015/9/8/chartex" xmlns:cx2="http://schemas.microsoft.com/office/drawing/2015/10/21/chartex" xmlns:cx3="http://schemas.microsoft.com/office/drawing/2016/5/9/chartex" xmlns:cx4="http://schemas.microsoft.com/office/drawing/2016/5/10/chartex" xmlns:cx5="http://schemas.microsoft.com/office/drawing/2016/5/11/chartex" xmlns:cx6="http://schemas.microsoft.com/office/drawing/2016/5/12/chartex" xmlns:cx7="http://schemas.microsoft.com/office/drawing/2016/5/13/chartex" xmlns:cx8="http://schemas.microsoft.com/office/drawing/2016/5/14/chartex" xmlns:mc="http://schemas.openxmlformats.org/markup-compatibility/2006" xmlns:aink="http://schemas.microsoft.com/office/drawing/2016/ink" xmlns:am3d="http://schemas.microsoft.com/office/drawing/2017/model3d" xmlns:o="urn:schemas-microsoft-com:office:office" xmlns:oel="http://schemas.microsoft.com/office/2019/extlst" xmlns:r="http://schemas.openxmlformats.org/officeDocument/2006/relationships" xmlns:m="http://schemas.openxmlformats.org/officeDocument/2006/math" xmlns:v="urn:schemas-microsoft-com:vml" xmlns:wp14="http://schemas.microsoft.com/office/word/2010/wordprocessingDrawing" xmlns:wp="http://schemas.openxmlformats.org/drawingml/2006/wordprocessingDrawing" xmlns:w10="urn:schemas-microsoft-com:office:word" xmlns:w="http://schemas.openxmlformats.org/wordprocessingml/2006/main" xmlns:w14="http://schemas.microsoft.com/office/word/2010/wordml" xmlns:w15="http://schemas.microsoft.com/office/word/2012/wordml" xmlns:w16cex="http://schemas.microsoft.com/office/word/2018/wordml/cex" xmlns:w16cid="http://schemas.microsoft.com/office/word/2016/wordml/cid" xmlns:w16="http://schemas.microsoft.com/office/word/2018/wordml" xmlns:w16sdtdh="http://schemas.microsoft.com/office/word/2020/wordml/sdtdatahash" xmlns:w16se="http://schemas.microsoft.com/office/word/2015/wordml/symex" xmlns:wpg="http://schemas.microsoft.com/office/word/2010/wordprocessingGroup" xmlns:wpi="http://schemas.microsoft.com/office/word/2010/wordprocessingInk" xmlns:wne="http://schemas.microsoft.com/office/word/2006/wordml" xmlns:wps="http://schemas.microsoft.com/office/word/2010/wordprocessingShape" mc:Ignorable="w14 w15 w16se w16cid w16 w16cex w16sdtdh wp14">
+<w:document xmlns:wpc="http://schemas.microsoft.com/office/word/2010/wordprocessingCanvas" xmlns:cx="http://schemas.microsoft.com/office/drawing/2014/chartex" xmlns:cx1="http://schemas.microsoft.com/office/drawing/2015/9/8/chartex" xmlns:cx2="http://schemas.microsoft.com/office/drawing/2015/10/21/chartex" xmlns:cx3="http://schemas.microsoft.com/office/drawing/2016/5/9/chartex" xmlns:cx4="http://schemas.microsoft.com/office/drawing/2016/5/10/chartex" xmlns:cx5="http://schemas.microsoft.com/office/drawing/2016/5/11/chartex" xmlns:cx6="http://schemas.microsoft.com/office/drawing/2016/5/12/chartex" xmlns:cx7="http://schemas.microsoft.com/office/drawing/2016/5/13/chartex" xmlns:cx8="http://schemas.microsoft.com/office/drawing/2016/5/14/chartex" xmlns:mc="http://schemas.openxmlformats.org/markup-compatibility/2006" xmlns:aink="http://schemas.microsoft.com/office/drawing/2016/ink" xmlns:am3d="http://schemas.microsoft.com/office/drawing/2017/model3d" xmlns:o="urn:schemas-microsoft-com:office:office" xmlns:r="http://schemas.openxmlformats.org/officeDocument/2006/relationships" xmlns:m="http://schemas.openxmlformats.org/officeDocument/2006/math" xmlns:v="urn:schemas-microsoft-com:vml" xmlns:wp14="http://schemas.microsoft.com/office/word/2010/wordprocessingDrawing" xmlns:wp="http://schemas.openxmlformats.org/drawingml/2006/wordprocessingDrawing" xmlns:w10="urn:schemas-microsoft-com:office:word" xmlns:w="http://schemas.openxmlformats.org/wordprocessingml/2006/main" xmlns:w14="http://schemas.microsoft.com/office/word/2010/wordml" xmlns:w15="http://schemas.microsoft.com/office/word/2012/wordml" xmlns:w16cex="http://schemas.microsoft.com/office/word/2018/wordml/cex" xmlns:w16cid="http://schemas.microsoft.com/office/word/2016/wordml/cid" xmlns:w16="http://schemas.microsoft.com/office/word/2018/wordml" xmlns:w16sdtdh="http://schemas.microsoft.com/office/word/2020/wordml/sdtdatahash" xmlns:w16se="http://schemas.microsoft.com/office/word/2015/wordml/symex" xmlns:wpg="http://schemas.microsoft.com/office/word/2010/wordprocessingGroup" xmlns:wpi="http://schemas.microsoft.com/office/word/2010/wordprocessingInk" xmlns:wne="http://schemas.microsoft.com/office/word/2006/wordml" xmlns:wps="http://schemas.microsoft.com/office/word/2010/wordprocessingShape" mc:Ignorable="w14 w15 w16se w16cid w16 w16cex w16sdtdh wp14">
   <w:body>
     <w:p>
       <w:pPr>
@@ -833,7 +833,27 @@
           <w:color w:val="000000"/>
           <w:shd w:val="clear" w:color="auto" w:fill="FFFFFF"/>
         </w:rPr>
-        <w:t xml:space="preserve">Chapter 2 presents a trait data collection for terrestrial vertebrates, targeting seven commonly-used traits. I highlight the global taxonomic, geographical, and phylogenetic biases in the trait data, revealing knowledge gaps which could guide future data collection efforts. Chapter 2 </w:t>
+        <w:t xml:space="preserve">Chapter 2 presents a trait data collection for terrestrial vertebrates, targeting seven </w:t>
+      </w:r>
+      <w:proofErr w:type="gramStart"/>
+      <w:r>
+        <w:rPr>
+          <w:rStyle w:val="normaltextrun"/>
+          <w:rFonts w:eastAsiaTheme="minorEastAsia"/>
+          <w:color w:val="000000"/>
+          <w:shd w:val="clear" w:color="auto" w:fill="FFFFFF"/>
+        </w:rPr>
+        <w:t>commonly-used</w:t>
+      </w:r>
+      <w:proofErr w:type="gramEnd"/>
+      <w:r>
+        <w:rPr>
+          <w:rStyle w:val="normaltextrun"/>
+          <w:rFonts w:eastAsiaTheme="minorEastAsia"/>
+          <w:color w:val="000000"/>
+          <w:shd w:val="clear" w:color="auto" w:fill="FFFFFF"/>
+        </w:rPr>
+        <w:t xml:space="preserve"> traits. I highlight the global taxonomic, geographical, and phylogenetic biases in the trait data, revealing knowledge gaps which could guide future data collection efforts. Chapter 2 </w:t>
       </w:r>
       <w:r>
         <w:rPr>
@@ -1522,8 +1542,9 @@
           <w:szCs w:val="28"/>
           <w:u w:val="single"/>
         </w:rPr>
-        <w:t xml:space="preserve"> authorship and </w:t>
-      </w:r>
+        <w:t xml:space="preserve"> </w:t>
+      </w:r>
+      <w:proofErr w:type="gramStart"/>
       <w:r>
         <w:rPr>
           <w:b/>
@@ -1532,6 +1553,27 @@
           <w:szCs w:val="28"/>
           <w:u w:val="single"/>
         </w:rPr>
+        <w:t>authorship</w:t>
+      </w:r>
+      <w:proofErr w:type="gramEnd"/>
+      <w:r>
+        <w:rPr>
+          <w:b/>
+          <w:bCs/>
+          <w:sz w:val="28"/>
+          <w:szCs w:val="28"/>
+          <w:u w:val="single"/>
+        </w:rPr>
+        <w:t xml:space="preserve"> and </w:t>
+      </w:r>
+      <w:r>
+        <w:rPr>
+          <w:b/>
+          <w:bCs/>
+          <w:sz w:val="28"/>
+          <w:szCs w:val="28"/>
+          <w:u w:val="single"/>
+        </w:rPr>
         <w:t>collaborations</w:t>
       </w:r>
     </w:p>
@@ -1649,7 +1691,21 @@
         <w:rPr>
           <w:lang w:eastAsia="en-GB"/>
         </w:rPr>
-        <w:t xml:space="preserve"> trait data across the vertebrate classes, assessing whether there are taxonomic, phylogenetic and spatial biases. </w:t>
+        <w:t xml:space="preserve"> trait data across the vertebrate classes, assessing whether there are taxonomic, </w:t>
+      </w:r>
+      <w:proofErr w:type="gramStart"/>
+      <w:r>
+        <w:rPr>
+          <w:lang w:eastAsia="en-GB"/>
+        </w:rPr>
+        <w:t>phylogenetic</w:t>
+      </w:r>
+      <w:proofErr w:type="gramEnd"/>
+      <w:r>
+        <w:rPr>
+          <w:lang w:eastAsia="en-GB"/>
+        </w:rPr>
+        <w:t xml:space="preserve"> and spatial biases. </w:t>
       </w:r>
       <w:r>
         <w:rPr>
@@ -3396,7 +3452,6 @@
         </w:rPr>
         <w:t>Data from the HYDE database (</w:t>
       </w:r>
-      <w:proofErr w:type="spellStart"/>
       <w:r>
         <w:rPr>
           <w:sz w:val="20"/>
@@ -3424,16 +3479,7 @@
           <w:sz w:val="20"/>
           <w:szCs w:val="20"/>
         </w:rPr>
-        <w:t>Goldewijk</w:t>
-      </w:r>
-      <w:proofErr w:type="spellEnd"/>
-      <w:r>
-        <w:rPr>
-          <w:noProof/>
-          <w:sz w:val="20"/>
-          <w:szCs w:val="20"/>
-        </w:rPr>
-        <w:t xml:space="preserve"> </w:t>
+        <w:t xml:space="preserve">Goldewijk </w:t>
       </w:r>
       <w:r>
         <w:rPr>
@@ -4409,7 +4455,15 @@
         <w:fldChar w:fldCharType="end"/>
       </w:r>
       <w:r>
-        <w:t>. In this context, evaluating the effects of land-use and climate change on biodiversity and associated ecosystem services has become vital in order to put into place mitigation measures. In particular, understanding what makes species more sensitive to land-use and climate change can help conservation efforts.</w:t>
+        <w:t xml:space="preserve">. In this context, evaluating the effects of land-use and climate change on biodiversity and associated ecosystem services has become vital </w:t>
+      </w:r>
+      <w:proofErr w:type="gramStart"/>
+      <w:r>
+        <w:t>in order to</w:t>
+      </w:r>
+      <w:proofErr w:type="gramEnd"/>
+      <w:r>
+        <w:t xml:space="preserve"> put into place mitigation measures. In particular, understanding what makes species more sensitive to land-use and climate change can help conservation efforts.</w:t>
       </w:r>
     </w:p>
     <w:p>
@@ -5321,6 +5375,62 @@
         <w:t>.</w:t>
       </w:r>
       <w:r>
+        <w:t xml:space="preserve"> </w:t>
+      </w:r>
+      <w:r>
+        <w:rPr>
+          <w:highlight w:val="yellow"/>
+        </w:rPr>
+        <w:t>Trait-based approaches</w:t>
+      </w:r>
+      <w:r>
+        <w:rPr>
+          <w:highlight w:val="yellow"/>
+        </w:rPr>
+        <w:t xml:space="preserve"> rapidly developed</w:t>
+      </w:r>
+      <w:r>
+        <w:rPr>
+          <w:highlight w:val="yellow"/>
+        </w:rPr>
+        <w:t xml:space="preserve"> </w:t>
+      </w:r>
+      <w:r>
+        <w:rPr>
+          <w:highlight w:val="yellow"/>
+        </w:rPr>
+        <w:t>(</w:t>
+      </w:r>
+      <w:proofErr w:type="spellStart"/>
+      <w:r>
+        <w:rPr>
+          <w:highlight w:val="yellow"/>
+        </w:rPr>
+        <w:t>Hevia</w:t>
+      </w:r>
+      <w:proofErr w:type="spellEnd"/>
+      <w:r>
+        <w:rPr>
+          <w:highlight w:val="yellow"/>
+        </w:rPr>
+        <w:t xml:space="preserve"> et al.</w:t>
+      </w:r>
+      <w:r>
+        <w:rPr>
+          <w:highlight w:val="yellow"/>
+        </w:rPr>
+        <w:t xml:space="preserve"> 2017</w:t>
+      </w:r>
+      <w:r>
+        <w:rPr>
+          <w:highlight w:val="yellow"/>
+        </w:rPr>
+        <w:t>)</w:t>
+      </w:r>
+      <w:r>
+        <w:t>.</w:t>
+      </w:r>
+      <w:r>
         <w:rPr>
           <w:rFonts w:ascii="SFRM1095" w:hAnsi="SFRM1095" w:cs="SFRM1095"/>
         </w:rPr>
@@ -6111,19 +6221,47 @@
         <w:rPr>
           <w:lang w:eastAsia="en-GB"/>
         </w:rPr>
-        <w:t>. Thus, collecting trait data and investigating the current availability of the data for terrestrial vertebrates was an important and necessary prerequisite to any analysis. In Chapter 2, I present a trait data collection for terrestrial vertebrates. Because using similar traits in the different vertebrate classes is necessary to be able to make comparisons among vertebrate classes, I target seven traits that are commonly used in any taxonomic group: body mass/size, a proxy for lifespan, litter/clutch size, trophic level, diel activity, habitat breadth, and a broad degree of habitat specialisation.</w:t>
-      </w:r>
+        <w:t xml:space="preserve">. Thus, collecting trait data and investigating the current availability of the data for terrestrial vertebrates was an important and </w:t>
+      </w:r>
+      <w:proofErr w:type="gramStart"/>
       <w:r>
         <w:rPr>
           <w:lang w:eastAsia="en-GB"/>
         </w:rPr>
+        <w:t>necessary prerequisite</w:t>
+      </w:r>
+      <w:proofErr w:type="gramEnd"/>
+      <w:r>
+        <w:rPr>
+          <w:lang w:eastAsia="en-GB"/>
+        </w:rPr>
+        <w:t xml:space="preserve"> to any analysis. In Chapter 2, I present a trait data collection for terrestrial vertebrates. Because using similar traits in the different vertebrate classes is necessary to be able to make comparisons among vertebrate classes, I target seven traits that are commonly used in any taxonomic group: body mass/size, a proxy for lifespan, litter/clutch size, trophic level, diel activity, habitat breadth, and a broad degree of habitat specialisation.</w:t>
+      </w:r>
+      <w:r>
+        <w:rPr>
+          <w:lang w:eastAsia="en-GB"/>
+        </w:rPr>
         <w:t xml:space="preserve"> Because of data limitation constraints, I am not able to consider intraspecific variation in the data compilation.</w:t>
       </w:r>
       <w:r>
         <w:rPr>
           <w:lang w:eastAsia="en-GB"/>
         </w:rPr>
-        <w:t xml:space="preserve"> Chapter 2 assesses the availability of the trait data across the terrestrial vertebrate classes, and investigates whether the trait data present global taxonomic, phylogenetic and spatial biases. On the basis of past work </w:t>
+        <w:t xml:space="preserve"> Chapter 2 assesses the availability of the trait data across the terrestrial vertebrate classes, and investigates whether the trait data present global taxonomic, </w:t>
+      </w:r>
+      <w:proofErr w:type="gramStart"/>
+      <w:r>
+        <w:rPr>
+          <w:lang w:eastAsia="en-GB"/>
+        </w:rPr>
+        <w:t>phylogenetic</w:t>
+      </w:r>
+      <w:proofErr w:type="gramEnd"/>
+      <w:r>
+        <w:rPr>
+          <w:lang w:eastAsia="en-GB"/>
+        </w:rPr>
+        <w:t xml:space="preserve"> and spatial biases. On the basis of past work </w:t>
       </w:r>
       <w:r>
         <w:rPr>
@@ -6488,7 +6626,21 @@
         <w:rPr>
           <w:lang w:eastAsia="en-GB"/>
         </w:rPr>
-        <w:t xml:space="preserve">Chapter 3 highlights the effects of land-use change on the functional composition of vertebrate assemblages, but does not allow to assess the effects of particular traits on species land-use responses, as multidimensional trait variation is summarised into single indices of functional diversity. In </w:t>
+        <w:t xml:space="preserve">Chapter 3 highlights the effects of land-use change on the functional composition of vertebrate </w:t>
+      </w:r>
+      <w:proofErr w:type="gramStart"/>
+      <w:r>
+        <w:rPr>
+          <w:lang w:eastAsia="en-GB"/>
+        </w:rPr>
+        <w:t>assemblages, but</w:t>
+      </w:r>
+      <w:proofErr w:type="gramEnd"/>
+      <w:r>
+        <w:rPr>
+          <w:lang w:eastAsia="en-GB"/>
+        </w:rPr>
+        <w:t xml:space="preserve"> does not allow to assess the effects of particular traits on species land-use responses, as multidimensional trait variation is summarised into single indices of functional diversity. In </w:t>
       </w:r>
       <w:r>
         <w:rPr>
@@ -12333,7 +12485,7 @@
 </file>
 
 <file path=word/comments.xml><?xml version="1.0" encoding="utf-8"?>
-<w:comments xmlns:wpc="http://schemas.microsoft.com/office/word/2010/wordprocessingCanvas" xmlns:cx="http://schemas.microsoft.com/office/drawing/2014/chartex" xmlns:cx1="http://schemas.microsoft.com/office/drawing/2015/9/8/chartex" xmlns:cx2="http://schemas.microsoft.com/office/drawing/2015/10/21/chartex" xmlns:cx3="http://schemas.microsoft.com/office/drawing/2016/5/9/chartex" xmlns:cx4="http://schemas.microsoft.com/office/drawing/2016/5/10/chartex" xmlns:cx5="http://schemas.microsoft.com/office/drawing/2016/5/11/chartex" xmlns:cx6="http://schemas.microsoft.com/office/drawing/2016/5/12/chartex" xmlns:cx7="http://schemas.microsoft.com/office/drawing/2016/5/13/chartex" xmlns:cx8="http://schemas.microsoft.com/office/drawing/2016/5/14/chartex" xmlns:mc="http://schemas.openxmlformats.org/markup-compatibility/2006" xmlns:aink="http://schemas.microsoft.com/office/drawing/2016/ink" xmlns:am3d="http://schemas.microsoft.com/office/drawing/2017/model3d" xmlns:o="urn:schemas-microsoft-com:office:office" xmlns:oel="http://schemas.microsoft.com/office/2019/extlst" xmlns:r="http://schemas.openxmlformats.org/officeDocument/2006/relationships" xmlns:m="http://schemas.openxmlformats.org/officeDocument/2006/math" xmlns:v="urn:schemas-microsoft-com:vml" xmlns:wp14="http://schemas.microsoft.com/office/word/2010/wordprocessingDrawing" xmlns:wp="http://schemas.openxmlformats.org/drawingml/2006/wordprocessingDrawing" xmlns:w10="urn:schemas-microsoft-com:office:word" xmlns:w="http://schemas.openxmlformats.org/wordprocessingml/2006/main" xmlns:w14="http://schemas.microsoft.com/office/word/2010/wordml" xmlns:w15="http://schemas.microsoft.com/office/word/2012/wordml" xmlns:w16cex="http://schemas.microsoft.com/office/word/2018/wordml/cex" xmlns:w16cid="http://schemas.microsoft.com/office/word/2016/wordml/cid" xmlns:w16="http://schemas.microsoft.com/office/word/2018/wordml" xmlns:w16sdtdh="http://schemas.microsoft.com/office/word/2020/wordml/sdtdatahash" xmlns:w16se="http://schemas.microsoft.com/office/word/2015/wordml/symex" xmlns:wpg="http://schemas.microsoft.com/office/word/2010/wordprocessingGroup" xmlns:wpi="http://schemas.microsoft.com/office/word/2010/wordprocessingInk" xmlns:wne="http://schemas.microsoft.com/office/word/2006/wordml" xmlns:wps="http://schemas.microsoft.com/office/word/2010/wordprocessingShape" mc:Ignorable="w14 w15 w16se w16cid w16 w16cex w16sdtdh wp14">
+<w:comments xmlns:wpc="http://schemas.microsoft.com/office/word/2010/wordprocessingCanvas" xmlns:cx="http://schemas.microsoft.com/office/drawing/2014/chartex" xmlns:cx1="http://schemas.microsoft.com/office/drawing/2015/9/8/chartex" xmlns:cx2="http://schemas.microsoft.com/office/drawing/2015/10/21/chartex" xmlns:cx3="http://schemas.microsoft.com/office/drawing/2016/5/9/chartex" xmlns:cx4="http://schemas.microsoft.com/office/drawing/2016/5/10/chartex" xmlns:cx5="http://schemas.microsoft.com/office/drawing/2016/5/11/chartex" xmlns:cx6="http://schemas.microsoft.com/office/drawing/2016/5/12/chartex" xmlns:cx7="http://schemas.microsoft.com/office/drawing/2016/5/13/chartex" xmlns:cx8="http://schemas.microsoft.com/office/drawing/2016/5/14/chartex" xmlns:mc="http://schemas.openxmlformats.org/markup-compatibility/2006" xmlns:aink="http://schemas.microsoft.com/office/drawing/2016/ink" xmlns:am3d="http://schemas.microsoft.com/office/drawing/2017/model3d" xmlns:o="urn:schemas-microsoft-com:office:office" xmlns:r="http://schemas.openxmlformats.org/officeDocument/2006/relationships" xmlns:m="http://schemas.openxmlformats.org/officeDocument/2006/math" xmlns:v="urn:schemas-microsoft-com:vml" xmlns:wp14="http://schemas.microsoft.com/office/word/2010/wordprocessingDrawing" xmlns:wp="http://schemas.openxmlformats.org/drawingml/2006/wordprocessingDrawing" xmlns:w10="urn:schemas-microsoft-com:office:word" xmlns:w="http://schemas.openxmlformats.org/wordprocessingml/2006/main" xmlns:w14="http://schemas.microsoft.com/office/word/2010/wordml" xmlns:w15="http://schemas.microsoft.com/office/word/2012/wordml" xmlns:w16cex="http://schemas.microsoft.com/office/word/2018/wordml/cex" xmlns:w16cid="http://schemas.microsoft.com/office/word/2016/wordml/cid" xmlns:w16="http://schemas.microsoft.com/office/word/2018/wordml" xmlns:w16sdtdh="http://schemas.microsoft.com/office/word/2020/wordml/sdtdatahash" xmlns:w16se="http://schemas.microsoft.com/office/word/2015/wordml/symex" xmlns:wpg="http://schemas.microsoft.com/office/word/2010/wordprocessingGroup" xmlns:wpi="http://schemas.microsoft.com/office/word/2010/wordprocessingInk" xmlns:wne="http://schemas.microsoft.com/office/word/2006/wordml" xmlns:wps="http://schemas.microsoft.com/office/word/2010/wordprocessingShape" mc:Ignorable="w14 w15 w16se w16cid w16 w16cex w16sdtdh wp14">
   <w:comment w:id="2" w:author="Newbold, Tim" w:date="2022-04-29T16:08:00Z" w:initials="NT">
     <w:p>
       <w:pPr>
@@ -12589,7 +12741,15 @@
         <w:annotationRef/>
       </w:r>
       <w:r>
-        <w:t>Should I reiterate this here? (it figures in the thesis outline of contents)</w:t>
+        <w:t>Should I reiterate this here? (</w:t>
+      </w:r>
+      <w:proofErr w:type="gramStart"/>
+      <w:r>
+        <w:t>it</w:t>
+      </w:r>
+      <w:proofErr w:type="gramEnd"/>
+      <w:r>
+        <w:t xml:space="preserve"> figures in the thesis outline of contents)</w:t>
       </w:r>
     </w:p>
   </w:comment>
@@ -12613,7 +12773,7 @@
 </file>
 
 <file path=word/commentsExtended.xml><?xml version="1.0" encoding="utf-8"?>
-<w15:commentsEx xmlns:wpc="http://schemas.microsoft.com/office/word/2010/wordprocessingCanvas" xmlns:cx="http://schemas.microsoft.com/office/drawing/2014/chartex" xmlns:cx1="http://schemas.microsoft.com/office/drawing/2015/9/8/chartex" xmlns:cx2="http://schemas.microsoft.com/office/drawing/2015/10/21/chartex" xmlns:cx3="http://schemas.microsoft.com/office/drawing/2016/5/9/chartex" xmlns:cx4="http://schemas.microsoft.com/office/drawing/2016/5/10/chartex" xmlns:cx5="http://schemas.microsoft.com/office/drawing/2016/5/11/chartex" xmlns:cx6="http://schemas.microsoft.com/office/drawing/2016/5/12/chartex" xmlns:cx7="http://schemas.microsoft.com/office/drawing/2016/5/13/chartex" xmlns:cx8="http://schemas.microsoft.com/office/drawing/2016/5/14/chartex" xmlns:mc="http://schemas.openxmlformats.org/markup-compatibility/2006" xmlns:aink="http://schemas.microsoft.com/office/drawing/2016/ink" xmlns:am3d="http://schemas.microsoft.com/office/drawing/2017/model3d" xmlns:o="urn:schemas-microsoft-com:office:office" xmlns:oel="http://schemas.microsoft.com/office/2019/extlst" xmlns:r="http://schemas.openxmlformats.org/officeDocument/2006/relationships" xmlns:m="http://schemas.openxmlformats.org/officeDocument/2006/math" xmlns:v="urn:schemas-microsoft-com:vml" xmlns:wp14="http://schemas.microsoft.com/office/word/2010/wordprocessingDrawing" xmlns:wp="http://schemas.openxmlformats.org/drawingml/2006/wordprocessingDrawing" xmlns:w10="urn:schemas-microsoft-com:office:word" xmlns:w="http://schemas.openxmlformats.org/wordprocessingml/2006/main" xmlns:w14="http://schemas.microsoft.com/office/word/2010/wordml" xmlns:w15="http://schemas.microsoft.com/office/word/2012/wordml" xmlns:w16cex="http://schemas.microsoft.com/office/word/2018/wordml/cex" xmlns:w16cid="http://schemas.microsoft.com/office/word/2016/wordml/cid" xmlns:w16="http://schemas.microsoft.com/office/word/2018/wordml" xmlns:w16sdtdh="http://schemas.microsoft.com/office/word/2020/wordml/sdtdatahash" xmlns:w16se="http://schemas.microsoft.com/office/word/2015/wordml/symex" xmlns:wpg="http://schemas.microsoft.com/office/word/2010/wordprocessingGroup" xmlns:wpi="http://schemas.microsoft.com/office/word/2010/wordprocessingInk" xmlns:wne="http://schemas.microsoft.com/office/word/2006/wordml" xmlns:wps="http://schemas.microsoft.com/office/word/2010/wordprocessingShape" mc:Ignorable="w14 w15 w16se w16cid w16 w16cex w16sdtdh wp14">
+<w15:commentsEx xmlns:wpc="http://schemas.microsoft.com/office/word/2010/wordprocessingCanvas" xmlns:cx="http://schemas.microsoft.com/office/drawing/2014/chartex" xmlns:cx1="http://schemas.microsoft.com/office/drawing/2015/9/8/chartex" xmlns:cx2="http://schemas.microsoft.com/office/drawing/2015/10/21/chartex" xmlns:cx3="http://schemas.microsoft.com/office/drawing/2016/5/9/chartex" xmlns:cx4="http://schemas.microsoft.com/office/drawing/2016/5/10/chartex" xmlns:cx5="http://schemas.microsoft.com/office/drawing/2016/5/11/chartex" xmlns:cx6="http://schemas.microsoft.com/office/drawing/2016/5/12/chartex" xmlns:cx7="http://schemas.microsoft.com/office/drawing/2016/5/13/chartex" xmlns:cx8="http://schemas.microsoft.com/office/drawing/2016/5/14/chartex" xmlns:mc="http://schemas.openxmlformats.org/markup-compatibility/2006" xmlns:aink="http://schemas.microsoft.com/office/drawing/2016/ink" xmlns:am3d="http://schemas.microsoft.com/office/drawing/2017/model3d" xmlns:o="urn:schemas-microsoft-com:office:office" xmlns:r="http://schemas.openxmlformats.org/officeDocument/2006/relationships" xmlns:m="http://schemas.openxmlformats.org/officeDocument/2006/math" xmlns:v="urn:schemas-microsoft-com:vml" xmlns:wp14="http://schemas.microsoft.com/office/word/2010/wordprocessingDrawing" xmlns:wp="http://schemas.openxmlformats.org/drawingml/2006/wordprocessingDrawing" xmlns:w10="urn:schemas-microsoft-com:office:word" xmlns:w="http://schemas.openxmlformats.org/wordprocessingml/2006/main" xmlns:w14="http://schemas.microsoft.com/office/word/2010/wordml" xmlns:w15="http://schemas.microsoft.com/office/word/2012/wordml" xmlns:w16cex="http://schemas.microsoft.com/office/word/2018/wordml/cex" xmlns:w16cid="http://schemas.microsoft.com/office/word/2016/wordml/cid" xmlns:w16="http://schemas.microsoft.com/office/word/2018/wordml" xmlns:w16sdtdh="http://schemas.microsoft.com/office/word/2020/wordml/sdtdatahash" xmlns:w16se="http://schemas.microsoft.com/office/word/2015/wordml/symex" xmlns:wpg="http://schemas.microsoft.com/office/word/2010/wordprocessingGroup" xmlns:wpi="http://schemas.microsoft.com/office/word/2010/wordprocessingInk" xmlns:wne="http://schemas.microsoft.com/office/word/2006/wordml" xmlns:wps="http://schemas.microsoft.com/office/word/2010/wordprocessingShape" mc:Ignorable="w14 w15 w16se w16cid w16 w16cex w16sdtdh wp14">
   <w15:commentEx w15:paraId="0F76FFCC" w15:done="1"/>
   <w15:commentEx w15:paraId="4CDFA718" w15:paraIdParent="0F76FFCC" w15:done="1"/>
   <w15:commentEx w15:paraId="22A0C56B" w15:done="1"/>
@@ -12635,7 +12795,7 @@
 </file>
 
 <file path=word/commentsExtensible.xml><?xml version="1.0" encoding="utf-8"?>
-<w16cex:commentsExtensible xmlns:wpc="http://schemas.microsoft.com/office/word/2010/wordprocessingCanvas" xmlns:cx="http://schemas.microsoft.com/office/drawing/2014/chartex" xmlns:cx1="http://schemas.microsoft.com/office/drawing/2015/9/8/chartex" xmlns:cx2="http://schemas.microsoft.com/office/drawing/2015/10/21/chartex" xmlns:cx3="http://schemas.microsoft.com/office/drawing/2016/5/9/chartex" xmlns:cx4="http://schemas.microsoft.com/office/drawing/2016/5/10/chartex" xmlns:cx5="http://schemas.microsoft.com/office/drawing/2016/5/11/chartex" xmlns:cx6="http://schemas.microsoft.com/office/drawing/2016/5/12/chartex" xmlns:cx7="http://schemas.microsoft.com/office/drawing/2016/5/13/chartex" xmlns:cx8="http://schemas.microsoft.com/office/drawing/2016/5/14/chartex" xmlns:mc="http://schemas.openxmlformats.org/markup-compatibility/2006" xmlns:aink="http://schemas.microsoft.com/office/drawing/2016/ink" xmlns:am3d="http://schemas.microsoft.com/office/drawing/2017/model3d" xmlns:o="urn:schemas-microsoft-com:office:office" xmlns:oel="http://schemas.microsoft.com/office/2019/extlst" xmlns:r="http://schemas.openxmlformats.org/officeDocument/2006/relationships" xmlns:m="http://schemas.openxmlformats.org/officeDocument/2006/math" xmlns:v="urn:schemas-microsoft-com:vml" xmlns:wp14="http://schemas.microsoft.com/office/word/2010/wordprocessingDrawing" xmlns:wp="http://schemas.openxmlformats.org/drawingml/2006/wordprocessingDrawing" xmlns:w10="urn:schemas-microsoft-com:office:word" xmlns:w="http://schemas.openxmlformats.org/wordprocessingml/2006/main" xmlns:w14="http://schemas.microsoft.com/office/word/2010/wordml" xmlns:w15="http://schemas.microsoft.com/office/word/2012/wordml" xmlns:w16cex="http://schemas.microsoft.com/office/word/2018/wordml/cex" xmlns:w16cid="http://schemas.microsoft.com/office/word/2016/wordml/cid" xmlns:w16="http://schemas.microsoft.com/office/word/2018/wordml" xmlns:w16sdtdh="http://schemas.microsoft.com/office/word/2020/wordml/sdtdatahash" xmlns:w16se="http://schemas.microsoft.com/office/word/2015/wordml/symex" xmlns:wpg="http://schemas.microsoft.com/office/word/2010/wordprocessingGroup" xmlns:wpi="http://schemas.microsoft.com/office/word/2010/wordprocessingInk" xmlns:wne="http://schemas.microsoft.com/office/word/2006/wordml" xmlns:wps="http://schemas.microsoft.com/office/word/2010/wordprocessingShape" mc:Ignorable="w14 w15 w16se w16cid w16 w16cex w16sdtdh wp14">
+<w16cex:commentsExtensible xmlns:wpc="http://schemas.microsoft.com/office/word/2010/wordprocessingCanvas" xmlns:cx="http://schemas.microsoft.com/office/drawing/2014/chartex" xmlns:cx1="http://schemas.microsoft.com/office/drawing/2015/9/8/chartex" xmlns:cx2="http://schemas.microsoft.com/office/drawing/2015/10/21/chartex" xmlns:cx3="http://schemas.microsoft.com/office/drawing/2016/5/9/chartex" xmlns:cx4="http://schemas.microsoft.com/office/drawing/2016/5/10/chartex" xmlns:cx5="http://schemas.microsoft.com/office/drawing/2016/5/11/chartex" xmlns:cx6="http://schemas.microsoft.com/office/drawing/2016/5/12/chartex" xmlns:cx7="http://schemas.microsoft.com/office/drawing/2016/5/13/chartex" xmlns:cx8="http://schemas.microsoft.com/office/drawing/2016/5/14/chartex" xmlns:mc="http://schemas.openxmlformats.org/markup-compatibility/2006" xmlns:aink="http://schemas.microsoft.com/office/drawing/2016/ink" xmlns:am3d="http://schemas.microsoft.com/office/drawing/2017/model3d" xmlns:o="urn:schemas-microsoft-com:office:office" xmlns:r="http://schemas.openxmlformats.org/officeDocument/2006/relationships" xmlns:m="http://schemas.openxmlformats.org/officeDocument/2006/math" xmlns:v="urn:schemas-microsoft-com:vml" xmlns:wp14="http://schemas.microsoft.com/office/word/2010/wordprocessingDrawing" xmlns:wp="http://schemas.openxmlformats.org/drawingml/2006/wordprocessingDrawing" xmlns:w10="urn:schemas-microsoft-com:office:word" xmlns:w="http://schemas.openxmlformats.org/wordprocessingml/2006/main" xmlns:w14="http://schemas.microsoft.com/office/word/2010/wordml" xmlns:w15="http://schemas.microsoft.com/office/word/2012/wordml" xmlns:w16cex="http://schemas.microsoft.com/office/word/2018/wordml/cex" xmlns:w16cid="http://schemas.microsoft.com/office/word/2016/wordml/cid" xmlns:w16="http://schemas.microsoft.com/office/word/2018/wordml" xmlns:w16sdtdh="http://schemas.microsoft.com/office/word/2020/wordml/sdtdatahash" xmlns:w16se="http://schemas.microsoft.com/office/word/2015/wordml/symex" xmlns:wpg="http://schemas.microsoft.com/office/word/2010/wordprocessingGroup" xmlns:wpi="http://schemas.microsoft.com/office/word/2010/wordprocessingInk" xmlns:wne="http://schemas.microsoft.com/office/word/2006/wordml" xmlns:wps="http://schemas.microsoft.com/office/word/2010/wordprocessingShape" mc:Ignorable="w14 w15 w16se w16cid w16 w16cex w16sdtdh wp14">
   <w16cex:commentExtensible w16cex:durableId="26168BE9" w16cex:dateUtc="2022-04-29T15:08:00Z"/>
   <w16cex:commentExtensible w16cex:durableId="26179B26" w16cex:dateUtc="2022-04-30T10:25:00Z"/>
   <w16cex:commentExtensible w16cex:durableId="26168C1C" w16cex:dateUtc="2022-04-29T15:09:00Z"/>
@@ -12657,7 +12817,7 @@
 </file>
 
 <file path=word/commentsIds.xml><?xml version="1.0" encoding="utf-8"?>
-<w16cid:commentsIds xmlns:wpc="http://schemas.microsoft.com/office/word/2010/wordprocessingCanvas" xmlns:cx="http://schemas.microsoft.com/office/drawing/2014/chartex" xmlns:cx1="http://schemas.microsoft.com/office/drawing/2015/9/8/chartex" xmlns:cx2="http://schemas.microsoft.com/office/drawing/2015/10/21/chartex" xmlns:cx3="http://schemas.microsoft.com/office/drawing/2016/5/9/chartex" xmlns:cx4="http://schemas.microsoft.com/office/drawing/2016/5/10/chartex" xmlns:cx5="http://schemas.microsoft.com/office/drawing/2016/5/11/chartex" xmlns:cx6="http://schemas.microsoft.com/office/drawing/2016/5/12/chartex" xmlns:cx7="http://schemas.microsoft.com/office/drawing/2016/5/13/chartex" xmlns:cx8="http://schemas.microsoft.com/office/drawing/2016/5/14/chartex" xmlns:mc="http://schemas.openxmlformats.org/markup-compatibility/2006" xmlns:aink="http://schemas.microsoft.com/office/drawing/2016/ink" xmlns:am3d="http://schemas.microsoft.com/office/drawing/2017/model3d" xmlns:o="urn:schemas-microsoft-com:office:office" xmlns:oel="http://schemas.microsoft.com/office/2019/extlst" xmlns:r="http://schemas.openxmlformats.org/officeDocument/2006/relationships" xmlns:m="http://schemas.openxmlformats.org/officeDocument/2006/math" xmlns:v="urn:schemas-microsoft-com:vml" xmlns:wp14="http://schemas.microsoft.com/office/word/2010/wordprocessingDrawing" xmlns:wp="http://schemas.openxmlformats.org/drawingml/2006/wordprocessingDrawing" xmlns:w10="urn:schemas-microsoft-com:office:word" xmlns:w="http://schemas.openxmlformats.org/wordprocessingml/2006/main" xmlns:w14="http://schemas.microsoft.com/office/word/2010/wordml" xmlns:w15="http://schemas.microsoft.com/office/word/2012/wordml" xmlns:w16cex="http://schemas.microsoft.com/office/word/2018/wordml/cex" xmlns:w16cid="http://schemas.microsoft.com/office/word/2016/wordml/cid" xmlns:w16="http://schemas.microsoft.com/office/word/2018/wordml" xmlns:w16sdtdh="http://schemas.microsoft.com/office/word/2020/wordml/sdtdatahash" xmlns:w16se="http://schemas.microsoft.com/office/word/2015/wordml/symex" xmlns:wpg="http://schemas.microsoft.com/office/word/2010/wordprocessingGroup" xmlns:wpi="http://schemas.microsoft.com/office/word/2010/wordprocessingInk" xmlns:wne="http://schemas.microsoft.com/office/word/2006/wordml" xmlns:wps="http://schemas.microsoft.com/office/word/2010/wordprocessingShape" mc:Ignorable="w14 w15 w16se w16cid w16 w16cex w16sdtdh wp14">
+<w16cid:commentsIds xmlns:wpc="http://schemas.microsoft.com/office/word/2010/wordprocessingCanvas" xmlns:cx="http://schemas.microsoft.com/office/drawing/2014/chartex" xmlns:cx1="http://schemas.microsoft.com/office/drawing/2015/9/8/chartex" xmlns:cx2="http://schemas.microsoft.com/office/drawing/2015/10/21/chartex" xmlns:cx3="http://schemas.microsoft.com/office/drawing/2016/5/9/chartex" xmlns:cx4="http://schemas.microsoft.com/office/drawing/2016/5/10/chartex" xmlns:cx5="http://schemas.microsoft.com/office/drawing/2016/5/11/chartex" xmlns:cx6="http://schemas.microsoft.com/office/drawing/2016/5/12/chartex" xmlns:cx7="http://schemas.microsoft.com/office/drawing/2016/5/13/chartex" xmlns:cx8="http://schemas.microsoft.com/office/drawing/2016/5/14/chartex" xmlns:mc="http://schemas.openxmlformats.org/markup-compatibility/2006" xmlns:aink="http://schemas.microsoft.com/office/drawing/2016/ink" xmlns:am3d="http://schemas.microsoft.com/office/drawing/2017/model3d" xmlns:o="urn:schemas-microsoft-com:office:office" xmlns:r="http://schemas.openxmlformats.org/officeDocument/2006/relationships" xmlns:m="http://schemas.openxmlformats.org/officeDocument/2006/math" xmlns:v="urn:schemas-microsoft-com:vml" xmlns:wp14="http://schemas.microsoft.com/office/word/2010/wordprocessingDrawing" xmlns:wp="http://schemas.openxmlformats.org/drawingml/2006/wordprocessingDrawing" xmlns:w10="urn:schemas-microsoft-com:office:word" xmlns:w="http://schemas.openxmlformats.org/wordprocessingml/2006/main" xmlns:w14="http://schemas.microsoft.com/office/word/2010/wordml" xmlns:w15="http://schemas.microsoft.com/office/word/2012/wordml" xmlns:w16cex="http://schemas.microsoft.com/office/word/2018/wordml/cex" xmlns:w16cid="http://schemas.microsoft.com/office/word/2016/wordml/cid" xmlns:w16="http://schemas.microsoft.com/office/word/2018/wordml" xmlns:w16sdtdh="http://schemas.microsoft.com/office/word/2020/wordml/sdtdatahash" xmlns:w16se="http://schemas.microsoft.com/office/word/2015/wordml/symex" xmlns:wpg="http://schemas.microsoft.com/office/word/2010/wordprocessingGroup" xmlns:wpi="http://schemas.microsoft.com/office/word/2010/wordprocessingInk" xmlns:wne="http://schemas.microsoft.com/office/word/2006/wordml" xmlns:wps="http://schemas.microsoft.com/office/word/2010/wordprocessingShape" mc:Ignorable="w14 w15 w16se w16cid w16 w16cex w16sdtdh wp14">
   <w16cid:commentId w16cid:paraId="0F76FFCC" w16cid:durableId="26168BE9"/>
   <w16cid:commentId w16cid:paraId="4CDFA718" w16cid:durableId="26179B26"/>
   <w16cid:commentId w16cid:paraId="22A0C56B" w16cid:durableId="26168C1C"/>
@@ -12679,7 +12839,7 @@
 </file>
 
 <file path=word/numbering.xml><?xml version="1.0" encoding="utf-8"?>
-<w:numbering xmlns:wpc="http://schemas.microsoft.com/office/word/2010/wordprocessingCanvas" xmlns:cx="http://schemas.microsoft.com/office/drawing/2014/chartex" xmlns:cx1="http://schemas.microsoft.com/office/drawing/2015/9/8/chartex" xmlns:cx2="http://schemas.microsoft.com/office/drawing/2015/10/21/chartex" xmlns:cx3="http://schemas.microsoft.com/office/drawing/2016/5/9/chartex" xmlns:cx4="http://schemas.microsoft.com/office/drawing/2016/5/10/chartex" xmlns:cx5="http://schemas.microsoft.com/office/drawing/2016/5/11/chartex" xmlns:cx6="http://schemas.microsoft.com/office/drawing/2016/5/12/chartex" xmlns:cx7="http://schemas.microsoft.com/office/drawing/2016/5/13/chartex" xmlns:cx8="http://schemas.microsoft.com/office/drawing/2016/5/14/chartex" xmlns:mc="http://schemas.openxmlformats.org/markup-compatibility/2006" xmlns:aink="http://schemas.microsoft.com/office/drawing/2016/ink" xmlns:am3d="http://schemas.microsoft.com/office/drawing/2017/model3d" xmlns:o="urn:schemas-microsoft-com:office:office" xmlns:oel="http://schemas.microsoft.com/office/2019/extlst" xmlns:r="http://schemas.openxmlformats.org/officeDocument/2006/relationships" xmlns:m="http://schemas.openxmlformats.org/officeDocument/2006/math" xmlns:v="urn:schemas-microsoft-com:vml" xmlns:wp14="http://schemas.microsoft.com/office/word/2010/wordprocessingDrawing" xmlns:wp="http://schemas.openxmlformats.org/drawingml/2006/wordprocessingDrawing" xmlns:w10="urn:schemas-microsoft-com:office:word" xmlns:w="http://schemas.openxmlformats.org/wordprocessingml/2006/main" xmlns:w14="http://schemas.microsoft.com/office/word/2010/wordml" xmlns:w15="http://schemas.microsoft.com/office/word/2012/wordml" xmlns:w16cex="http://schemas.microsoft.com/office/word/2018/wordml/cex" xmlns:w16cid="http://schemas.microsoft.com/office/word/2016/wordml/cid" xmlns:w16="http://schemas.microsoft.com/office/word/2018/wordml" xmlns:w16sdtdh="http://schemas.microsoft.com/office/word/2020/wordml/sdtdatahash" xmlns:w16se="http://schemas.microsoft.com/office/word/2015/wordml/symex" xmlns:wpg="http://schemas.microsoft.com/office/word/2010/wordprocessingGroup" xmlns:wpi="http://schemas.microsoft.com/office/word/2010/wordprocessingInk" xmlns:wne="http://schemas.microsoft.com/office/word/2006/wordml" xmlns:wps="http://schemas.microsoft.com/office/word/2010/wordprocessingShape" mc:Ignorable="w14 w15 w16se w16cid w16 w16cex w16sdtdh wp14">
+<w:numbering xmlns:wpc="http://schemas.microsoft.com/office/word/2010/wordprocessingCanvas" xmlns:cx="http://schemas.microsoft.com/office/drawing/2014/chartex" xmlns:cx1="http://schemas.microsoft.com/office/drawing/2015/9/8/chartex" xmlns:cx2="http://schemas.microsoft.com/office/drawing/2015/10/21/chartex" xmlns:cx3="http://schemas.microsoft.com/office/drawing/2016/5/9/chartex" xmlns:cx4="http://schemas.microsoft.com/office/drawing/2016/5/10/chartex" xmlns:cx5="http://schemas.microsoft.com/office/drawing/2016/5/11/chartex" xmlns:cx6="http://schemas.microsoft.com/office/drawing/2016/5/12/chartex" xmlns:cx7="http://schemas.microsoft.com/office/drawing/2016/5/13/chartex" xmlns:cx8="http://schemas.microsoft.com/office/drawing/2016/5/14/chartex" xmlns:mc="http://schemas.openxmlformats.org/markup-compatibility/2006" xmlns:aink="http://schemas.microsoft.com/office/drawing/2016/ink" xmlns:am3d="http://schemas.microsoft.com/office/drawing/2017/model3d" xmlns:o="urn:schemas-microsoft-com:office:office" xmlns:r="http://schemas.openxmlformats.org/officeDocument/2006/relationships" xmlns:m="http://schemas.openxmlformats.org/officeDocument/2006/math" xmlns:v="urn:schemas-microsoft-com:vml" xmlns:wp14="http://schemas.microsoft.com/office/word/2010/wordprocessingDrawing" xmlns:wp="http://schemas.openxmlformats.org/drawingml/2006/wordprocessingDrawing" xmlns:w10="urn:schemas-microsoft-com:office:word" xmlns:w="http://schemas.openxmlformats.org/wordprocessingml/2006/main" xmlns:w14="http://schemas.microsoft.com/office/word/2010/wordml" xmlns:w15="http://schemas.microsoft.com/office/word/2012/wordml" xmlns:w16cex="http://schemas.microsoft.com/office/word/2018/wordml/cex" xmlns:w16cid="http://schemas.microsoft.com/office/word/2016/wordml/cid" xmlns:w16="http://schemas.microsoft.com/office/word/2018/wordml" xmlns:w16sdtdh="http://schemas.microsoft.com/office/word/2020/wordml/sdtdatahash" xmlns:w16se="http://schemas.microsoft.com/office/word/2015/wordml/symex" xmlns:wpg="http://schemas.microsoft.com/office/word/2010/wordprocessingGroup" xmlns:wpi="http://schemas.microsoft.com/office/word/2010/wordprocessingInk" xmlns:wne="http://schemas.microsoft.com/office/word/2006/wordml" xmlns:wps="http://schemas.microsoft.com/office/word/2010/wordprocessingShape" mc:Ignorable="w14 w15 w16se w16cid w16 w16cex w16sdtdh wp14">
   <w:abstractNum w:abstractNumId="0" w15:restartNumberingAfterBreak="0">
     <w:nsid w:val="2D305228"/>
     <w:multiLevelType w:val="hybridMultilevel"/>
@@ -12892,7 +13052,7 @@
 </file>
 
 <file path=word/people.xml><?xml version="1.0" encoding="utf-8"?>
-<w15:people xmlns:wpc="http://schemas.microsoft.com/office/word/2010/wordprocessingCanvas" xmlns:cx="http://schemas.microsoft.com/office/drawing/2014/chartex" xmlns:cx1="http://schemas.microsoft.com/office/drawing/2015/9/8/chartex" xmlns:cx2="http://schemas.microsoft.com/office/drawing/2015/10/21/chartex" xmlns:cx3="http://schemas.microsoft.com/office/drawing/2016/5/9/chartex" xmlns:cx4="http://schemas.microsoft.com/office/drawing/2016/5/10/chartex" xmlns:cx5="http://schemas.microsoft.com/office/drawing/2016/5/11/chartex" xmlns:cx6="http://schemas.microsoft.com/office/drawing/2016/5/12/chartex" xmlns:cx7="http://schemas.microsoft.com/office/drawing/2016/5/13/chartex" xmlns:cx8="http://schemas.microsoft.com/office/drawing/2016/5/14/chartex" xmlns:mc="http://schemas.openxmlformats.org/markup-compatibility/2006" xmlns:aink="http://schemas.microsoft.com/office/drawing/2016/ink" xmlns:am3d="http://schemas.microsoft.com/office/drawing/2017/model3d" xmlns:o="urn:schemas-microsoft-com:office:office" xmlns:oel="http://schemas.microsoft.com/office/2019/extlst" xmlns:r="http://schemas.openxmlformats.org/officeDocument/2006/relationships" xmlns:m="http://schemas.openxmlformats.org/officeDocument/2006/math" xmlns:v="urn:schemas-microsoft-com:vml" xmlns:wp14="http://schemas.microsoft.com/office/word/2010/wordprocessingDrawing" xmlns:wp="http://schemas.openxmlformats.org/drawingml/2006/wordprocessingDrawing" xmlns:w10="urn:schemas-microsoft-com:office:word" xmlns:w="http://schemas.openxmlformats.org/wordprocessingml/2006/main" xmlns:w14="http://schemas.microsoft.com/office/word/2010/wordml" xmlns:w15="http://schemas.microsoft.com/office/word/2012/wordml" xmlns:w16cex="http://schemas.microsoft.com/office/word/2018/wordml/cex" xmlns:w16cid="http://schemas.microsoft.com/office/word/2016/wordml/cid" xmlns:w16="http://schemas.microsoft.com/office/word/2018/wordml" xmlns:w16sdtdh="http://schemas.microsoft.com/office/word/2020/wordml/sdtdatahash" xmlns:w16se="http://schemas.microsoft.com/office/word/2015/wordml/symex" xmlns:wpg="http://schemas.microsoft.com/office/word/2010/wordprocessingGroup" xmlns:wpi="http://schemas.microsoft.com/office/word/2010/wordprocessingInk" xmlns:wne="http://schemas.microsoft.com/office/word/2006/wordml" xmlns:wps="http://schemas.microsoft.com/office/word/2010/wordprocessingShape" mc:Ignorable="w14 w15 w16se w16cid w16 w16cex w16sdtdh wp14">
+<w15:people xmlns:wpc="http://schemas.microsoft.com/office/word/2010/wordprocessingCanvas" xmlns:cx="http://schemas.microsoft.com/office/drawing/2014/chartex" xmlns:cx1="http://schemas.microsoft.com/office/drawing/2015/9/8/chartex" xmlns:cx2="http://schemas.microsoft.com/office/drawing/2015/10/21/chartex" xmlns:cx3="http://schemas.microsoft.com/office/drawing/2016/5/9/chartex" xmlns:cx4="http://schemas.microsoft.com/office/drawing/2016/5/10/chartex" xmlns:cx5="http://schemas.microsoft.com/office/drawing/2016/5/11/chartex" xmlns:cx6="http://schemas.microsoft.com/office/drawing/2016/5/12/chartex" xmlns:cx7="http://schemas.microsoft.com/office/drawing/2016/5/13/chartex" xmlns:cx8="http://schemas.microsoft.com/office/drawing/2016/5/14/chartex" xmlns:mc="http://schemas.openxmlformats.org/markup-compatibility/2006" xmlns:aink="http://schemas.microsoft.com/office/drawing/2016/ink" xmlns:am3d="http://schemas.microsoft.com/office/drawing/2017/model3d" xmlns:o="urn:schemas-microsoft-com:office:office" xmlns:r="http://schemas.openxmlformats.org/officeDocument/2006/relationships" xmlns:m="http://schemas.openxmlformats.org/officeDocument/2006/math" xmlns:v="urn:schemas-microsoft-com:vml" xmlns:wp14="http://schemas.microsoft.com/office/word/2010/wordprocessingDrawing" xmlns:wp="http://schemas.openxmlformats.org/drawingml/2006/wordprocessingDrawing" xmlns:w10="urn:schemas-microsoft-com:office:word" xmlns:w="http://schemas.openxmlformats.org/wordprocessingml/2006/main" xmlns:w14="http://schemas.microsoft.com/office/word/2010/wordml" xmlns:w15="http://schemas.microsoft.com/office/word/2012/wordml" xmlns:w16cex="http://schemas.microsoft.com/office/word/2018/wordml/cex" xmlns:w16cid="http://schemas.microsoft.com/office/word/2016/wordml/cid" xmlns:w16="http://schemas.microsoft.com/office/word/2018/wordml" xmlns:w16sdtdh="http://schemas.microsoft.com/office/word/2020/wordml/sdtdatahash" xmlns:w16se="http://schemas.microsoft.com/office/word/2015/wordml/symex" xmlns:wpg="http://schemas.microsoft.com/office/word/2010/wordprocessingGroup" xmlns:wpi="http://schemas.microsoft.com/office/word/2010/wordprocessingInk" xmlns:wne="http://schemas.microsoft.com/office/word/2006/wordml" xmlns:wps="http://schemas.microsoft.com/office/word/2010/wordprocessingShape" mc:Ignorable="w14 w15 w16se w16cid w16 w16cex w16sdtdh wp14">
   <w15:person w15:author="Adrienne Etard">
     <w15:presenceInfo w15:providerId="Windows Live" w15:userId="5c2858a4c2ad2d71"/>
   </w15:person>

</xml_diff>